<commit_message>
Epic 6 Bobrovytskyi Oleksandr / added pdf
</commit_message>
<xml_diff>
--- a/ai_12/oleksandr_bobrovytskyi/epic_6/epic_6_practice_and_labs_report_oleksandr_bobrovytskyi.docx
+++ b/ai_12/oleksandr_bobrovytskyi/epic_6/epic_6_practice_and_labs_report_oleksandr_bobrovytskyi.docx
@@ -2737,6 +2737,9 @@
     </w:p>
     <w:p>
       <w:r>
+        <w:rPr>
+          <w:noProof/>
+        </w:rPr>
         <w:drawing>
           <wp:inline distT="0" distB="0" distL="0" distR="0" wp14:anchorId="71F80CB8" wp14:editId="540CD6D8">
             <wp:extent cx="3229426" cy="5963482"/>
@@ -2774,6 +2777,9 @@
         </w:drawing>
       </w:r>
       <w:r>
+        <w:rPr>
+          <w:noProof/>
+        </w:rPr>
         <w:drawing>
           <wp:inline distT="0" distB="0" distL="0" distR="0" wp14:anchorId="57135E4D" wp14:editId="43A010B1">
             <wp:extent cx="2505075" cy="6315075"/>
@@ -2819,6 +2825,9 @@
         </w:rPr>
       </w:pPr>
       <w:r>
+        <w:rPr>
+          <w:noProof/>
+        </w:rPr>
         <w:lastRenderedPageBreak/>
         <w:drawing>
           <wp:inline distT="0" distB="0" distL="0" distR="0" wp14:anchorId="0236FF25" wp14:editId="40AEEC70">
@@ -2864,6 +2873,9 @@
         <w:t xml:space="preserve"> </w:t>
       </w:r>
       <w:r>
+        <w:rPr>
+          <w:noProof/>
+        </w:rPr>
         <w:drawing>
           <wp:inline distT="0" distB="0" distL="0" distR="0" wp14:anchorId="6F6E705F" wp14:editId="472D7886">
             <wp:extent cx="2429214" cy="4010585"/>
@@ -2903,6 +2915,9 @@
     </w:p>
     <w:p>
       <w:r>
+        <w:rPr>
+          <w:noProof/>
+        </w:rPr>
         <w:drawing>
           <wp:inline distT="0" distB="0" distL="0" distR="0" wp14:anchorId="443F12D4" wp14:editId="2E136651">
             <wp:extent cx="4677428" cy="4163006"/>
@@ -2942,6 +2957,9 @@
     </w:p>
     <w:p>
       <w:r>
+        <w:rPr>
+          <w:noProof/>
+        </w:rPr>
         <w:lastRenderedPageBreak/>
         <w:drawing>
           <wp:inline distT="0" distB="0" distL="0" distR="0" wp14:anchorId="314B742C" wp14:editId="46A2CB52">
@@ -2980,6 +2998,9 @@
         </w:drawing>
       </w:r>
       <w:r>
+        <w:rPr>
+          <w:noProof/>
+        </w:rPr>
         <w:drawing>
           <wp:inline distT="0" distB="0" distL="0" distR="0" wp14:anchorId="386A5D99" wp14:editId="62747F2A">
             <wp:extent cx="2057687" cy="3362794"/>
@@ -3019,6 +3040,9 @@
     </w:p>
     <w:p>
       <w:r>
+        <w:rPr>
+          <w:noProof/>
+        </w:rPr>
         <w:lastRenderedPageBreak/>
         <w:drawing>
           <wp:inline distT="0" distB="0" distL="0" distR="0" wp14:anchorId="27ECCE65" wp14:editId="758D3891">
@@ -3057,6 +3081,9 @@
         </w:drawing>
       </w:r>
       <w:r>
+        <w:rPr>
+          <w:noProof/>
+        </w:rPr>
         <w:drawing>
           <wp:inline distT="0" distB="0" distL="0" distR="0" wp14:anchorId="145D368D" wp14:editId="1F6A04B8">
             <wp:extent cx="2067213" cy="3696216"/>
@@ -3112,13 +3139,7 @@
       </w:r>
     </w:p>
     <w:p/>
-    <w:p>
-      <w:pPr>
-        <w:rPr>
-          <w:lang w:val="en-US"/>
-        </w:rPr>
-      </w:pPr>
-    </w:p>
+    <w:p/>
     <w:p>
       <w:pPr>
         <w:pStyle w:val="2"/>
@@ -3209,6 +3230,12 @@
           <w:color w:val="000000"/>
         </w:rPr>
         <w:t xml:space="preserve"> </w:t>
+      </w:r>
+      <w:r>
+        <w:rPr>
+          <w:color w:val="000000"/>
+        </w:rPr>
+        <w:t>https://github.com/artificial-intelligence-department/ai_programming_playground_2024/pull/491/commits/d2422006e96ab147ac47ccee460642e5859e96c1#diff-4e457b528fa7afa68927a632df1f4e012e0b2d1641d8175ddfc8e7b5658057fd</w:t>
       </w:r>
     </w:p>
     <w:p>
@@ -3354,7 +3381,6 @@
         <w:spacing w:before="0" w:beforeAutospacing="0" w:after="0" w:afterAutospacing="0"/>
         <w:rPr>
           <w:color w:val="000000"/>
-          <w:lang w:val="en-US"/>
         </w:rPr>
       </w:pPr>
       <w:r>
@@ -3368,6 +3394,12 @@
           <w:color w:val="000000"/>
         </w:rPr>
         <w:t xml:space="preserve"> </w:t>
+      </w:r>
+      <w:r>
+        <w:rPr>
+          <w:color w:val="000000"/>
+        </w:rPr>
+        <w:t>https://github.com/artificial-intelligence-department/ai_programming_playground_2024/pull/491/commits/d2422006e96ab147ac47ccee460642e5859e96c1#diff-3b57c2bb5741061a6519e22ac5e1379e7fafe1281ec6c3d8e0c0bfa42c17edfd</w:t>
       </w:r>
     </w:p>
     <w:p>
@@ -3386,8 +3418,9 @@
           <w:lang w:val="en-US"/>
           <w14:ligatures w14:val="standardContextual"/>
         </w:rPr>
+        <w:lastRenderedPageBreak/>
         <w:drawing>
-          <wp:inline distT="0" distB="0" distL="0" distR="0" wp14:anchorId="4360929E" wp14:editId="229619DD">
+          <wp:inline distT="0" distB="0" distL="0" distR="0" wp14:anchorId="4360929E" wp14:editId="303F99B7">
             <wp:extent cx="4263390" cy="8686800"/>
             <wp:effectExtent l="0" t="0" r="3810" b="0"/>
             <wp:docPr id="654997840" name="Рисунок 5" descr="Зображення, що містить текст, знімок екрана, програмне забезпечення, Операційна система&#10;&#10;Автоматично згенерований опис"/>
@@ -3441,7 +3474,6 @@
         <w:rPr>
           <w:color w:val="000000"/>
         </w:rPr>
-        <w:lastRenderedPageBreak/>
         <w:t>Завдання №</w:t>
       </w:r>
       <w:r>
@@ -3463,13 +3495,13 @@
         <w:spacing w:before="0" w:beforeAutospacing="0" w:after="0" w:afterAutospacing="0"/>
         <w:rPr>
           <w:color w:val="000000"/>
-          <w:lang w:val="en-US"/>
-        </w:rPr>
-      </w:pPr>
-      <w:r>
-        <w:rPr>
-          <w:color w:val="000000"/>
-        </w:rPr>
+        </w:rPr>
+      </w:pPr>
+      <w:r>
+        <w:rPr>
+          <w:color w:val="000000"/>
+        </w:rPr>
+        <w:lastRenderedPageBreak/>
         <w:t>Посилання на файл програми у пул-запиті GitHub</w:t>
       </w:r>
       <w:r>
@@ -3477,6 +3509,12 @@
           <w:color w:val="000000"/>
         </w:rPr>
         <w:t xml:space="preserve"> </w:t>
+      </w:r>
+      <w:r>
+        <w:rPr>
+          <w:color w:val="000000"/>
+        </w:rPr>
+        <w:t>https://github.com/artificial-intelligence-department/ai_programming_playground_2024/pull/491/commits/d2422006e96ab147ac47ccee460642e5859e96c1#diff-27b62119ca1dc77ffd766b2e655acee3b78b24ebf41bfd297c04871cea4ee172</w:t>
       </w:r>
     </w:p>
     <w:p>
@@ -3622,7 +3660,6 @@
         <w:spacing w:before="0" w:beforeAutospacing="0" w:after="0" w:afterAutospacing="0"/>
         <w:rPr>
           <w:color w:val="000000"/>
-          <w:lang w:val="en-US"/>
         </w:rPr>
       </w:pPr>
       <w:r>
@@ -3636,6 +3673,12 @@
           <w:color w:val="000000"/>
         </w:rPr>
         <w:t xml:space="preserve"> </w:t>
+      </w:r>
+      <w:r>
+        <w:rPr>
+          <w:color w:val="000000"/>
+        </w:rPr>
+        <w:t>https://github.com/artificial-intelligence-department/ai_programming_playground_2024/pull/491/commits/d2422006e96ab147ac47ccee460642e5859e96c1#diff-a925b2c8df7ea7e0a61e03a7a39027716f48b8c4485693df19fe6843d6f50ea8</w:t>
       </w:r>
     </w:p>
     <w:p>
@@ -3803,6 +3846,12 @@
         </w:rPr>
         <w:t xml:space="preserve"> </w:t>
       </w:r>
+      <w:r>
+        <w:rPr>
+          <w:color w:val="000000"/>
+        </w:rPr>
+        <w:t>https://github.com/artificial-intelligence-department/ai_programming_playground_2024/pull/491/commits/d2422006e96ab147ac47ccee460642e5859e96c1#diff-62d98e65c7e565c169990cd295e5d45e87d8bd0902d2eaf7352dc44e9ee49613</w:t>
+      </w:r>
     </w:p>
     <w:p>
       <w:pPr>
@@ -3970,6 +4019,12 @@
         </w:rPr>
         <w:t xml:space="preserve"> </w:t>
       </w:r>
+      <w:r>
+        <w:rPr>
+          <w:color w:val="000000"/>
+        </w:rPr>
+        <w:t>https://github.com/artificial-intelligence-department/ai_programming_playground_2024/pull/491/commits/d2422006e96ab147ac47ccee460642e5859e96c1#diff-6a55165f4a113b293060c3a9ec97f256da870412844800744ba7440d920acafb</w:t>
+      </w:r>
     </w:p>
     <w:p>
       <w:pPr>
@@ -3987,8 +4042,9 @@
           <w:lang w:val="en-US"/>
           <w14:ligatures w14:val="standardContextual"/>
         </w:rPr>
+        <w:lastRenderedPageBreak/>
         <w:drawing>
-          <wp:inline distT="0" distB="0" distL="0" distR="0" wp14:anchorId="3A33F456" wp14:editId="54ECFC41">
+          <wp:inline distT="0" distB="0" distL="0" distR="0" wp14:anchorId="3A33F456" wp14:editId="1F58E46B">
             <wp:extent cx="4704080" cy="8503920"/>
             <wp:effectExtent l="0" t="0" r="1270" b="0"/>
             <wp:docPr id="1121725240" name="Рисунок 12" descr="Зображення, що містить текст, знімок екрана, комп’ютер, програмне забезпечення&#10;&#10;Автоматично згенерований опис"/>
@@ -4075,6 +4131,7 @@
         <w:spacing w:after="0"/>
       </w:pPr>
       <w:r>
+        <w:lastRenderedPageBreak/>
         <w:t>Завдання №1 Деталі по виконанню і тестуванню програми </w:t>
       </w:r>
     </w:p>
@@ -5003,7 +5060,6 @@
     <w:p>
       <w:pPr>
         <w:spacing w:after="0" w:line="240" w:lineRule="auto"/>
-        <w:ind w:left="360"/>
         <w:rPr>
           <w:lang w:val="en-US"/>
         </w:rPr>

</xml_diff>